<commit_message>
SISE, Zadanie 2 - ostateczne sieci neuronowe
</commit_message>
<xml_diff>
--- a/SISE/Zadanie_2/sprawozdanie/Sprawozdanie.docx
+++ b/SISE/Zadanie_2/sprawozdanie/Sprawozdanie.docx
@@ -235,10 +235,10 @@
         <w:tblLook w:val="04A0" w:firstRow="1" w:lastRow="0" w:firstColumn="1" w:lastColumn="0" w:noHBand="0" w:noVBand="1"/>
       </w:tblPr>
       <w:tblGrid>
-        <w:gridCol w:w="3578"/>
-        <w:gridCol w:w="1614"/>
-        <w:gridCol w:w="1755"/>
-        <w:gridCol w:w="1755"/>
+        <w:gridCol w:w="3746"/>
+        <w:gridCol w:w="1652"/>
+        <w:gridCol w:w="1652"/>
+        <w:gridCol w:w="1652"/>
       </w:tblGrid>
       <w:tr>
         <w:trPr>
@@ -422,7 +422,7 @@
                 <w:szCs w:val="23"/>
                 <w:lang w:val="pl-PL"/>
               </w:rPr>
-              <w:t>8, 6</w:t>
+              <w:t>6, 4</w:t>
             </w:r>
           </w:p>
         </w:tc>
@@ -447,7 +447,7 @@
                 <w:szCs w:val="23"/>
                 <w:lang w:val="pl-PL"/>
               </w:rPr>
-              <w:t>4, 4, 2</w:t>
+              <w:t>6, 4, 4</w:t>
             </w:r>
           </w:p>
         </w:tc>
@@ -641,7 +641,7 @@
                 <w:szCs w:val="23"/>
                 <w:lang w:val="pl-PL"/>
               </w:rPr>
-              <w:t>RandomNormal</w:t>
+              <w:t>HeNormal</w:t>
             </w:r>
             <w:proofErr w:type="spellEnd"/>
           </w:p>
@@ -668,7 +668,7 @@
                 <w:szCs w:val="23"/>
                 <w:lang w:val="pl-PL"/>
               </w:rPr>
-              <w:t>RandomNormal</w:t>
+              <w:t>HeNormal</w:t>
             </w:r>
             <w:proofErr w:type="spellEnd"/>
           </w:p>
@@ -951,7 +951,7 @@
                 <w:szCs w:val="23"/>
                 <w:lang w:val="pl-PL"/>
               </w:rPr>
-              <w:t>6</w:t>
+              <w:t>20</w:t>
             </w:r>
           </w:p>
         </w:tc>
@@ -976,7 +976,7 @@
                 <w:szCs w:val="23"/>
                 <w:lang w:val="pl-PL"/>
               </w:rPr>
-              <w:t>6</w:t>
+              <w:t>20</w:t>
             </w:r>
           </w:p>
         </w:tc>
@@ -1001,7 +1001,7 @@
                 <w:szCs w:val="23"/>
                 <w:lang w:val="pl-PL"/>
               </w:rPr>
-              <w:t>6</w:t>
+              <w:t>20</w:t>
             </w:r>
           </w:p>
         </w:tc>
@@ -1066,18 +1066,18 @@
         <mc:AlternateContent>
           <mc:Choice Requires="wpg">
             <w:drawing>
-              <wp:anchor distT="0" distB="0" distL="114300" distR="114300" simplePos="0" relativeHeight="251660288" behindDoc="0" locked="0" layoutInCell="1" allowOverlap="1" wp14:anchorId="70C7210D" wp14:editId="6F27174C">
+              <wp:anchor distT="0" distB="0" distL="114300" distR="114300" simplePos="0" relativeHeight="251659264" behindDoc="0" locked="0" layoutInCell="1" allowOverlap="1" wp14:anchorId="1068C935" wp14:editId="28CC083D">
                 <wp:simplePos x="0" y="0"/>
                 <wp:positionH relativeFrom="margin">
                   <wp:align>center</wp:align>
                 </wp:positionH>
                 <wp:positionV relativeFrom="paragraph">
-                  <wp:posOffset>118821</wp:posOffset>
+                  <wp:posOffset>194424</wp:posOffset>
                 </wp:positionV>
-                <wp:extent cx="7512118" cy="2112010"/>
-                <wp:effectExtent l="0" t="0" r="0" b="2540"/>
+                <wp:extent cx="7521689" cy="2004060"/>
+                <wp:effectExtent l="0" t="0" r="3175" b="0"/>
                 <wp:wrapNone/>
-                <wp:docPr id="280998115" name="Group 15"/>
+                <wp:docPr id="963588762" name="Group 3"/>
                 <wp:cNvGraphicFramePr/>
                 <a:graphic xmlns:a="http://schemas.openxmlformats.org/drawingml/2006/main">
                   <a:graphicData uri="http://schemas.microsoft.com/office/word/2010/wordprocessingGroup">
@@ -1086,20 +1086,20 @@
                       <wpg:grpSpPr>
                         <a:xfrm>
                           <a:off x="0" y="0"/>
-                          <a:ext cx="7512118" cy="2112010"/>
+                          <a:ext cx="7521689" cy="2004060"/>
                           <a:chOff x="0" y="0"/>
-                          <a:chExt cx="7512118" cy="2112010"/>
+                          <a:chExt cx="7521689" cy="2004060"/>
                         </a:xfrm>
                       </wpg:grpSpPr>
                       <pic:pic xmlns:pic="http://schemas.openxmlformats.org/drawingml/2006/picture">
                         <pic:nvPicPr>
-                          <pic:cNvPr id="1038494088" name="Picture 9"/>
+                          <pic:cNvPr id="148552072" name="Picture 2" descr="A graph with lines and numbers&#10;&#10;Description automatically generated"/>
                           <pic:cNvPicPr>
                             <a:picLocks noChangeAspect="1"/>
                           </pic:cNvPicPr>
                         </pic:nvPicPr>
                         <pic:blipFill>
-                          <a:blip r:embed="rId8">
+                          <a:blip r:embed="rId8" cstate="print">
                             <a:extLst>
                               <a:ext uri="{28A0092B-C50C-407E-A947-70E740481C1C}">
                                 <a14:useLocalDpi xmlns:a14="http://schemas.microsoft.com/office/drawing/2010/main" val="0"/>
@@ -1114,7 +1114,7 @@
                         <pic:spPr bwMode="auto">
                           <a:xfrm>
                             <a:off x="0" y="0"/>
-                            <a:ext cx="3779520" cy="2112010"/>
+                            <a:ext cx="3779520" cy="2004060"/>
                           </a:xfrm>
                           <a:prstGeom prst="rect">
                             <a:avLst/>
@@ -1127,7 +1127,7 @@
                       </pic:pic>
                       <pic:pic xmlns:pic="http://schemas.openxmlformats.org/drawingml/2006/picture">
                         <pic:nvPicPr>
-                          <pic:cNvPr id="208395855" name="Picture 8"/>
+                          <pic:cNvPr id="954867988" name="Picture 1"/>
                           <pic:cNvPicPr>
                             <a:picLocks noChangeAspect="1"/>
                           </pic:cNvPicPr>
@@ -1147,8 +1147,8 @@
                         </pic:blipFill>
                         <pic:spPr bwMode="auto">
                           <a:xfrm>
-                            <a:off x="3732598" y="0"/>
-                            <a:ext cx="3779520" cy="2112010"/>
+                            <a:off x="3742169" y="0"/>
+                            <a:ext cx="3779520" cy="2004060"/>
                           </a:xfrm>
                           <a:prstGeom prst="rect">
                             <a:avLst/>
@@ -1167,7 +1167,7 @@
           </mc:Choice>
           <mc:Fallback>
             <w:pict>
-              <v:group w14:anchorId="447F893F" id="Group 15" o:spid="_x0000_s1026" style="position:absolute;margin-left:0;margin-top:9.35pt;width:591.5pt;height:166.3pt;z-index:251660288;mso-position-horizontal:center;mso-position-horizontal-relative:margin" coordsize="75121,21120" o:gfxdata="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">
+              <v:group w14:anchorId="0A21C48F" id="Group 3" o:spid="_x0000_s1026" style="position:absolute;margin-left:0;margin-top:15.3pt;width:592.25pt;height:157.8pt;z-index:251659264;mso-position-horizontal:center;mso-position-horizontal-relative:margin" coordsize="75216,20040" o:gfxdata="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">
                 <v:shapetype id="_x0000_t75" coordsize="21600,21600" o:spt="75" o:preferrelative="t" path="m@4@5l@4@11@9@11@9@5xe" filled="f" stroked="f">
                   <v:stroke joinstyle="miter"/>
                   <v:formulas>
@@ -1187,10 +1187,10 @@
                   <v:path o:extrusionok="f" gradientshapeok="t" o:connecttype="rect"/>
                   <o:lock v:ext="edit" aspectratio="t"/>
                 </v:shapetype>
-                <v:shape id="Picture 9" o:spid="_x0000_s1027" type="#_x0000_t75" style="position:absolute;width:37795;height:21120;visibility:visible;mso-wrap-style:square" o:gfxdata="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">
-                  <v:imagedata r:id="rId10" o:title=""/>
+                <v:shape id="Picture 2" o:spid="_x0000_s1027" type="#_x0000_t75" alt="A graph with lines and numbers&#10;&#10;Description automatically generated" style="position:absolute;width:37795;height:20040;visibility:visible;mso-wrap-style:square" o:gfxdata="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">
+                  <v:imagedata r:id="rId10" o:title="A graph with lines and numbers&#10;&#10;Description automatically generated"/>
                 </v:shape>
-                <v:shape id="Picture 8" o:spid="_x0000_s1028" type="#_x0000_t75" style="position:absolute;left:37325;width:37796;height:21120;visibility:visible;mso-wrap-style:square" o:gfxdata="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">
+                <v:shape id="Picture 1" o:spid="_x0000_s1028" type="#_x0000_t75" style="position:absolute;left:37421;width:37795;height:20040;visibility:visible;mso-wrap-style:square" o:gfxdata="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">
                   <v:imagedata r:id="rId11" o:title=""/>
                 </v:shape>
                 <w10:wrap anchorx="margin"/>
@@ -1248,6 +1248,13 @@
           <w:lang w:val="pl-PL"/>
         </w:rPr>
       </w:pPr>
+    </w:p>
+    <w:p>
+      <w:pPr>
+        <w:rPr>
+          <w:lang w:val="pl-PL"/>
+        </w:rPr>
+      </w:pPr>
       <w:r>
         <w:rPr>
           <w:lang w:val="pl-PL"/>
@@ -1288,10 +1295,10 @@
           <w:lang w:val="pl-PL"/>
         </w:rPr>
         <w:drawing>
-          <wp:inline distT="0" distB="0" distL="0" distR="0" wp14:anchorId="4730EEF0" wp14:editId="1597D4CB">
-            <wp:extent cx="5753100" cy="3257550"/>
-            <wp:effectExtent l="0" t="0" r="0" b="0"/>
-            <wp:docPr id="667215882" name="Picture 14"/>
+          <wp:inline distT="0" distB="0" distL="0" distR="0" wp14:anchorId="0E5BAA00" wp14:editId="2861839E">
+            <wp:extent cx="5756910" cy="3251835"/>
+            <wp:effectExtent l="0" t="0" r="0" b="5715"/>
+            <wp:docPr id="969516793" name="Picture 4"/>
             <wp:cNvGraphicFramePr>
               <a:graphicFrameLocks xmlns:a="http://schemas.openxmlformats.org/drawingml/2006/main" noChangeAspect="1"/>
             </wp:cNvGraphicFramePr>
@@ -1299,7 +1306,7 @@
               <a:graphicData uri="http://schemas.openxmlformats.org/drawingml/2006/picture">
                 <pic:pic xmlns:pic="http://schemas.openxmlformats.org/drawingml/2006/picture">
                   <pic:nvPicPr>
-                    <pic:cNvPr id="0" name="Picture 12"/>
+                    <pic:cNvPr id="0" name="Picture 3"/>
                     <pic:cNvPicPr>
                       <a:picLocks noChangeAspect="1" noChangeArrowheads="1"/>
                     </pic:cNvPicPr>
@@ -1320,7 +1327,7 @@
                   <pic:spPr bwMode="auto">
                     <a:xfrm>
                       <a:off x="0" y="0"/>
-                      <a:ext cx="5753100" cy="3257550"/>
+                      <a:ext cx="5756910" cy="3251835"/>
                     </a:xfrm>
                     <a:prstGeom prst="rect">
                       <a:avLst/>
@@ -1344,38 +1351,45 @@
           <w:lang w:val="pl-PL"/>
         </w:rPr>
       </w:pPr>
-      <w:r>
-        <w:rPr>
-          <w:noProof/>
-          <w:lang w:val="pl-PL"/>
-        </w:rPr>
-        <w:t>Wykres skorygowanych wartości pomiarów dynamicznych</w:t>
-      </w:r>
-      <w:r>
-        <w:rPr>
-          <w:noProof/>
-          <w:lang w:val="pl-PL"/>
-        </w:rPr>
-        <w:t xml:space="preserve"> dla najlepszej sieci – sieci z 1 warstwą ukrytą</w:t>
-      </w:r>
     </w:p>
     <w:p>
       <w:pPr>
-        <w:jc w:val="center"/>
-        <w:rPr>
-          <w:lang w:val="pl-PL"/>
-        </w:rPr>
-      </w:pPr>
-      <w:r>
         <w:rPr>
           <w:noProof/>
           <w:lang w:val="pl-PL"/>
         </w:rPr>
+      </w:pPr>
+      <w:r>
+        <w:rPr>
+          <w:noProof/>
+          <w:lang w:val="pl-PL"/>
+        </w:rPr>
+        <w:t>Wykres skorygowanych wartości pomiarów dynamicznych</w:t>
+      </w:r>
+      <w:r>
+        <w:rPr>
+          <w:noProof/>
+          <w:lang w:val="pl-PL"/>
+        </w:rPr>
+        <w:t xml:space="preserve"> dla najlepszej sieci – sieci z 1 warstwą ukrytą</w:t>
+      </w:r>
+    </w:p>
+    <w:p>
+      <w:pPr>
+        <w:rPr>
+          <w:lang w:val="pl-PL"/>
+        </w:rPr>
+      </w:pPr>
+      <w:r>
+        <w:rPr>
+          <w:noProof/>
+          <w:lang w:val="pl-PL"/>
+        </w:rPr>
         <w:drawing>
-          <wp:inline distT="0" distB="0" distL="0" distR="0" wp14:anchorId="6737FAD2" wp14:editId="5D247F90">
-            <wp:extent cx="5753100" cy="3124200"/>
+          <wp:inline distT="0" distB="0" distL="0" distR="0" wp14:anchorId="64AEC35B" wp14:editId="6B731A45">
+            <wp:extent cx="5756910" cy="3124835"/>
             <wp:effectExtent l="0" t="0" r="0" b="0"/>
-            <wp:docPr id="1506258636" name="Picture 13"/>
+            <wp:docPr id="800492777" name="Picture 5"/>
             <wp:cNvGraphicFramePr>
               <a:graphicFrameLocks xmlns:a="http://schemas.openxmlformats.org/drawingml/2006/main" noChangeAspect="1"/>
             </wp:cNvGraphicFramePr>
@@ -1383,7 +1397,7 @@
               <a:graphicData uri="http://schemas.openxmlformats.org/drawingml/2006/picture">
                 <pic:pic xmlns:pic="http://schemas.openxmlformats.org/drawingml/2006/picture">
                   <pic:nvPicPr>
-                    <pic:cNvPr id="0" name="Picture 11"/>
+                    <pic:cNvPr id="0" name="Picture 4"/>
                     <pic:cNvPicPr>
                       <a:picLocks noChangeAspect="1" noChangeArrowheads="1"/>
                     </pic:cNvPicPr>
@@ -1404,7 +1418,7 @@
                   <pic:spPr bwMode="auto">
                     <a:xfrm>
                       <a:off x="0" y="0"/>
-                      <a:ext cx="5753100" cy="3124200"/>
+                      <a:ext cx="5756910" cy="3124835"/>
                     </a:xfrm>
                     <a:prstGeom prst="rect">
                       <a:avLst/>
@@ -1420,13 +1434,6 @@
           </wp:inline>
         </w:drawing>
       </w:r>
-    </w:p>
-    <w:p>
-      <w:pPr>
-        <w:rPr>
-          <w:lang w:val="pl-PL"/>
-        </w:rPr>
-      </w:pPr>
     </w:p>
     <w:sectPr>
       <w:footerReference w:type="default" r:id="rId14"/>
@@ -2400,6 +2407,7 @@
   <w:style w:type="character" w:default="1" w:styleId="DefaultParagraphFont">
     <w:name w:val="Default Paragraph Font"/>
     <w:uiPriority w:val="1"/>
+    <w:semiHidden/>
     <w:unhideWhenUsed/>
   </w:style>
   <w:style w:type="table" w:default="1" w:styleId="TableNormal">

</xml_diff>